<commit_message>
update edi3-notary specifications pages
</commit_message>
<xml_diff>
--- a/specs/edi3-notary/develop/edi3-notary-develop.docx
+++ b/specs/edi3-notary/develop/edi3-notary-develop.docx
@@ -2121,19 +2121,58 @@
         <w:pStyle w:val="CaptionedFigure"/>
       </w:pPr>
       <w:r>
+        <w:drawing>
+          <wp:inline>
+            <wp:extent cx="5334000" cy="2969443"/>
+            <wp:effectExtent b="0" l="0" r="0" t="0"/>
+            <wp:docPr descr="docs" title="" id="1" name="Picture"/>
+            <a:graphic>
+              <a:graphicData uri="http://schemas.openxmlformats.org/drawingml/2006/picture">
+                <pic:pic>
+                  <pic:nvPicPr>
+                    <pic:cNvPr descr="cnm_diagram.png" id="0" name="Picture"/>
+                    <pic:cNvPicPr>
+                      <a:picLocks noChangeArrowheads="1" noChangeAspect="1"/>
+                    </pic:cNvPicPr>
+                  </pic:nvPicPr>
+                  <pic:blipFill>
+                    <a:blip r:embed="rId30"/>
+                    <a:stretch>
+                      <a:fillRect/>
+                    </a:stretch>
+                  </pic:blipFill>
+                  <pic:spPr bwMode="auto">
+                    <a:xfrm>
+                      <a:off x="0" y="0"/>
+                      <a:ext cx="5334000" cy="2969443"/>
+                    </a:xfrm>
+                    <a:prstGeom prst="rect">
+                      <a:avLst/>
+                    </a:prstGeom>
+                    <a:noFill/>
+                    <a:ln w="9525">
+                      <a:noFill/>
+                      <a:headEnd/>
+                      <a:tailEnd/>
+                    </a:ln>
+                  </pic:spPr>
+                </pic:pic>
+              </a:graphicData>
+            </a:graphic>
+          </wp:inline>
+        </w:drawing>
+      </w:r>
+    </w:p>
+    <w:p>
+      <w:pPr>
+        <w:pStyle w:val="ImageCaption"/>
+      </w:pPr>
+      <w:r>
         <w:t xml:space="preserve">docs</w:t>
       </w:r>
     </w:p>
     <w:p>
       <w:pPr>
-        <w:pStyle w:val="ImageCaption"/>
-      </w:pPr>
-      <w:r>
-        <w:t xml:space="preserve">docs</w:t>
-      </w:r>
-    </w:p>
-    <w:p>
-      <w:pPr>
         <w:pStyle w:val="BodyText"/>
       </w:pPr>
       <w:r>
@@ -2145,7 +2184,46 @@
         <w:pStyle w:val="CaptionedFigure"/>
       </w:pPr>
       <w:r>
-        <w:t xml:space="preserve">docs</w:t>
+        <w:drawing>
+          <wp:inline>
+            <wp:extent cx="5334000" cy="1968554"/>
+            <wp:effectExtent b="0" l="0" r="0" t="0"/>
+            <wp:docPr descr="docs" title="" id="1" name="Picture"/>
+            <a:graphic>
+              <a:graphicData uri="http://schemas.openxmlformats.org/drawingml/2006/picture">
+                <pic:pic>
+                  <pic:nvPicPr>
+                    <pic:cNvPr descr="cnm_flow_diagram.png" id="0" name="Picture"/>
+                    <pic:cNvPicPr>
+                      <a:picLocks noChangeArrowheads="1" noChangeAspect="1"/>
+                    </pic:cNvPicPr>
+                  </pic:nvPicPr>
+                  <pic:blipFill>
+                    <a:blip r:embed="rId31"/>
+                    <a:stretch>
+                      <a:fillRect/>
+                    </a:stretch>
+                  </pic:blipFill>
+                  <pic:spPr bwMode="auto">
+                    <a:xfrm>
+                      <a:off x="0" y="0"/>
+                      <a:ext cx="5334000" cy="1968554"/>
+                    </a:xfrm>
+                    <a:prstGeom prst="rect">
+                      <a:avLst/>
+                    </a:prstGeom>
+                    <a:noFill/>
+                    <a:ln w="9525">
+                      <a:noFill/>
+                      <a:headEnd/>
+                      <a:tailEnd/>
+                    </a:ln>
+                  </pic:spPr>
+                </pic:pic>
+              </a:graphicData>
+            </a:graphic>
+          </wp:inline>
+        </w:drawing>
       </w:r>
     </w:p>
     <w:p>
@@ -2191,26 +2269,65 @@
         <w:pStyle w:val="CaptionedFigure"/>
       </w:pPr>
       <w:r>
+        <w:drawing>
+          <wp:inline>
+            <wp:extent cx="5334000" cy="1708137"/>
+            <wp:effectExtent b="0" l="0" r="0" t="0"/>
+            <wp:docPr descr="docs" title="" id="1" name="Picture"/>
+            <a:graphic>
+              <a:graphicData uri="http://schemas.openxmlformats.org/drawingml/2006/picture">
+                <pic:pic>
+                  <pic:nvPicPr>
+                    <pic:cNvPr descr="document_store.png" id="0" name="Picture"/>
+                    <pic:cNvPicPr>
+                      <a:picLocks noChangeArrowheads="1" noChangeAspect="1"/>
+                    </pic:cNvPicPr>
+                  </pic:nvPicPr>
+                  <pic:blipFill>
+                    <a:blip r:embed="rId32"/>
+                    <a:stretch>
+                      <a:fillRect/>
+                    </a:stretch>
+                  </pic:blipFill>
+                  <pic:spPr bwMode="auto">
+                    <a:xfrm>
+                      <a:off x="0" y="0"/>
+                      <a:ext cx="5334000" cy="1708137"/>
+                    </a:xfrm>
+                    <a:prstGeom prst="rect">
+                      <a:avLst/>
+                    </a:prstGeom>
+                    <a:noFill/>
+                    <a:ln w="9525">
+                      <a:noFill/>
+                      <a:headEnd/>
+                      <a:tailEnd/>
+                    </a:ln>
+                  </pic:spPr>
+                </pic:pic>
+              </a:graphicData>
+            </a:graphic>
+          </wp:inline>
+        </w:drawing>
+      </w:r>
+    </w:p>
+    <w:p>
+      <w:pPr>
+        <w:pStyle w:val="ImageCaption"/>
+      </w:pPr>
+      <w:r>
         <w:t xml:space="preserve">docs</w:t>
       </w:r>
     </w:p>
     <w:p>
       <w:pPr>
-        <w:pStyle w:val="ImageCaption"/>
-      </w:pPr>
-      <w:r>
-        <w:t xml:space="preserve">docs</w:t>
-      </w:r>
-    </w:p>
-    <w:p>
-      <w:pPr>
         <w:pStyle w:val="Heading6"/>
       </w:pPr>
-      <w:bookmarkStart w:id="30" w:name="preconditions"/>
+      <w:bookmarkStart w:id="33" w:name="preconditions"/>
       <w:r>
         <w:t xml:space="preserve">Preconditions</w:t>
       </w:r>
-      <w:bookmarkEnd w:id="30"/>
+      <w:bookmarkEnd w:id="33"/>
     </w:p>
     <w:p>
       <w:pPr>
@@ -2240,11 +2357,11 @@
       <w:pPr>
         <w:pStyle w:val="Heading6"/>
       </w:pPr>
-      <w:bookmarkStart w:id="31" w:name="prove-ownership-of-document-store"/>
+      <w:bookmarkStart w:id="34" w:name="prove-ownership-of-document-store"/>
       <w:r>
         <w:t xml:space="preserve">Prove Ownership of Document Store</w:t>
       </w:r>
-      <w:bookmarkEnd w:id="31"/>
+      <w:bookmarkEnd w:id="34"/>
     </w:p>
     <w:p>
       <w:pPr>
@@ -2262,11 +2379,11 @@
       <w:pPr>
         <w:pStyle w:val="Heading6"/>
       </w:pPr>
-      <w:bookmarkStart w:id="32" w:name="prove-document-issuance"/>
+      <w:bookmarkStart w:id="35" w:name="prove-document-issuance"/>
       <w:r>
         <w:t xml:space="preserve">Prove Document Issuance</w:t>
       </w:r>
-      <w:bookmarkEnd w:id="32"/>
+      <w:bookmarkEnd w:id="35"/>
     </w:p>
     <w:p>
       <w:pPr>
@@ -2284,11 +2401,11 @@
       <w:pPr>
         <w:pStyle w:val="Heading6"/>
       </w:pPr>
-      <w:bookmarkStart w:id="33" w:name="verification"/>
+      <w:bookmarkStart w:id="36" w:name="verification"/>
       <w:r>
         <w:t xml:space="preserve">Verification</w:t>
       </w:r>
-      <w:bookmarkEnd w:id="33"/>
+      <w:bookmarkEnd w:id="36"/>
     </w:p>
     <w:p>
       <w:pPr>
@@ -2436,36 +2553,75 @@
         <w:pStyle w:val="CaptionedFigure"/>
       </w:pPr>
       <w:r>
+        <w:drawing>
+          <wp:inline>
+            <wp:extent cx="5334000" cy="2936729"/>
+            <wp:effectExtent b="0" l="0" r="0" t="0"/>
+            <wp:docPr descr="docs" title="" id="1" name="Picture"/>
+            <a:graphic>
+              <a:graphicData uri="http://schemas.openxmlformats.org/drawingml/2006/picture">
+                <pic:pic>
+                  <pic:nvPicPr>
+                    <pic:cNvPr descr="document_store_flow.png" id="0" name="Picture"/>
+                    <pic:cNvPicPr>
+                      <a:picLocks noChangeArrowheads="1" noChangeAspect="1"/>
+                    </pic:cNvPicPr>
+                  </pic:nvPicPr>
+                  <pic:blipFill>
+                    <a:blip r:embed="rId37"/>
+                    <a:stretch>
+                      <a:fillRect/>
+                    </a:stretch>
+                  </pic:blipFill>
+                  <pic:spPr bwMode="auto">
+                    <a:xfrm>
+                      <a:off x="0" y="0"/>
+                      <a:ext cx="5334000" cy="2936729"/>
+                    </a:xfrm>
+                    <a:prstGeom prst="rect">
+                      <a:avLst/>
+                    </a:prstGeom>
+                    <a:noFill/>
+                    <a:ln w="9525">
+                      <a:noFill/>
+                      <a:headEnd/>
+                      <a:tailEnd/>
+                    </a:ln>
+                  </pic:spPr>
+                </pic:pic>
+              </a:graphicData>
+            </a:graphic>
+          </wp:inline>
+        </w:drawing>
+      </w:r>
+    </w:p>
+    <w:p>
+      <w:pPr>
+        <w:pStyle w:val="ImageCaption"/>
+      </w:pPr>
+      <w:r>
         <w:t xml:space="preserve">docs</w:t>
       </w:r>
     </w:p>
     <w:p>
       <w:pPr>
-        <w:pStyle w:val="ImageCaption"/>
-      </w:pPr>
-      <w:r>
-        <w:t xml:space="preserve">docs</w:t>
-      </w:r>
-    </w:p>
-    <w:p>
-      <w:pPr>
         <w:pStyle w:val="Heading4"/>
       </w:pPr>
-      <w:bookmarkStart w:id="34" w:name="transferable-document"/>
+      <w:bookmarkStart w:id="38" w:name="transferable-document"/>
       <w:r>
         <w:t xml:space="preserve">2.4.4 Transferable Document</w:t>
       </w:r>
-      <w:bookmarkEnd w:id="34"/>
+      <w:bookmarkEnd w:id="38"/>
     </w:p>
     <w:p>
       <w:pPr>
         <w:pStyle w:val="Heading5"/>
       </w:pPr>
-      <w:bookmarkStart w:id="35" w:name="bill-of-lading"/>
+      <w:bookmarkStart w:id="39" w:name="bill-of-lading"/>
       <w:r>
         <w:t xml:space="preserve">Bill of Lading</w:t>
       </w:r>
-      <w:bookmarkEnd w:id="35"/>
+      <w:bookmarkEnd w:id="39"/>
     </w:p>
     <w:p>
       <w:pPr>
@@ -2498,7 +2654,46 @@
         <w:pStyle w:val="CaptionedFigure"/>
       </w:pPr>
       <w:r>
-        <w:t xml:space="preserve">docs</w:t>
+        <w:drawing>
+          <wp:inline>
+            <wp:extent cx="5334000" cy="2507334"/>
+            <wp:effectExtent b="0" l="0" r="0" t="0"/>
+            <wp:docPr descr="docs" title="" id="1" name="Picture"/>
+            <a:graphic>
+              <a:graphicData uri="http://schemas.openxmlformats.org/drawingml/2006/picture">
+                <pic:pic>
+                  <pic:nvPicPr>
+                    <pic:cNvPr descr="ebl_diagram.png" id="0" name="Picture"/>
+                    <pic:cNvPicPr>
+                      <a:picLocks noChangeArrowheads="1" noChangeAspect="1"/>
+                    </pic:cNvPicPr>
+                  </pic:nvPicPr>
+                  <pic:blipFill>
+                    <a:blip r:embed="rId40"/>
+                    <a:stretch>
+                      <a:fillRect/>
+                    </a:stretch>
+                  </pic:blipFill>
+                  <pic:spPr bwMode="auto">
+                    <a:xfrm>
+                      <a:off x="0" y="0"/>
+                      <a:ext cx="5334000" cy="2507334"/>
+                    </a:xfrm>
+                    <a:prstGeom prst="rect">
+                      <a:avLst/>
+                    </a:prstGeom>
+                    <a:noFill/>
+                    <a:ln w="9525">
+                      <a:noFill/>
+                      <a:headEnd/>
+                      <a:tailEnd/>
+                    </a:ln>
+                  </pic:spPr>
+                </pic:pic>
+              </a:graphicData>
+            </a:graphic>
+          </wp:inline>
+        </w:drawing>
       </w:r>
     </w:p>
     <w:p>
@@ -2544,26 +2739,65 @@
         <w:pStyle w:val="CaptionedFigure"/>
       </w:pPr>
       <w:r>
+        <w:drawing>
+          <wp:inline>
+            <wp:extent cx="5334000" cy="1620321"/>
+            <wp:effectExtent b="0" l="0" r="0" t="0"/>
+            <wp:docPr descr="docs" title="" id="1" name="Picture"/>
+            <a:graphic>
+              <a:graphicData uri="http://schemas.openxmlformats.org/drawingml/2006/picture">
+                <pic:pic>
+                  <pic:nvPicPr>
+                    <pic:cNvPr descr="token_registry.png" id="0" name="Picture"/>
+                    <pic:cNvPicPr>
+                      <a:picLocks noChangeArrowheads="1" noChangeAspect="1"/>
+                    </pic:cNvPicPr>
+                  </pic:nvPicPr>
+                  <pic:blipFill>
+                    <a:blip r:embed="rId41"/>
+                    <a:stretch>
+                      <a:fillRect/>
+                    </a:stretch>
+                  </pic:blipFill>
+                  <pic:spPr bwMode="auto">
+                    <a:xfrm>
+                      <a:off x="0" y="0"/>
+                      <a:ext cx="5334000" cy="1620321"/>
+                    </a:xfrm>
+                    <a:prstGeom prst="rect">
+                      <a:avLst/>
+                    </a:prstGeom>
+                    <a:noFill/>
+                    <a:ln w="9525">
+                      <a:noFill/>
+                      <a:headEnd/>
+                      <a:tailEnd/>
+                    </a:ln>
+                  </pic:spPr>
+                </pic:pic>
+              </a:graphicData>
+            </a:graphic>
+          </wp:inline>
+        </w:drawing>
+      </w:r>
+    </w:p>
+    <w:p>
+      <w:pPr>
+        <w:pStyle w:val="ImageCaption"/>
+      </w:pPr>
+      <w:r>
         <w:t xml:space="preserve">docs</w:t>
       </w:r>
     </w:p>
     <w:p>
       <w:pPr>
-        <w:pStyle w:val="ImageCaption"/>
-      </w:pPr>
-      <w:r>
-        <w:t xml:space="preserve">docs</w:t>
-      </w:r>
-    </w:p>
-    <w:p>
-      <w:pPr>
         <w:pStyle w:val="Heading6"/>
       </w:pPr>
-      <w:bookmarkStart w:id="36" w:name="preconditions-1"/>
+      <w:bookmarkStart w:id="42" w:name="preconditions-1"/>
       <w:r>
         <w:t xml:space="preserve">Preconditions</w:t>
       </w:r>
-      <w:bookmarkEnd w:id="36"/>
+      <w:bookmarkEnd w:id="42"/>
     </w:p>
     <w:p>
       <w:pPr>
@@ -2593,11 +2827,11 @@
       <w:pPr>
         <w:pStyle w:val="Heading6"/>
       </w:pPr>
-      <w:bookmarkStart w:id="37" w:name="prove-ownership-of-token-registry"/>
+      <w:bookmarkStart w:id="43" w:name="prove-ownership-of-token-registry"/>
       <w:r>
         <w:t xml:space="preserve">Prove Ownership of Token Registry</w:t>
       </w:r>
-      <w:bookmarkEnd w:id="37"/>
+      <w:bookmarkEnd w:id="43"/>
     </w:p>
     <w:p>
       <w:pPr>
@@ -2615,11 +2849,11 @@
       <w:pPr>
         <w:pStyle w:val="Heading6"/>
       </w:pPr>
-      <w:bookmarkStart w:id="38" w:name="prove-document-issuance-1"/>
+      <w:bookmarkStart w:id="44" w:name="prove-document-issuance-1"/>
       <w:r>
         <w:t xml:space="preserve">Prove Document Issuance</w:t>
       </w:r>
-      <w:bookmarkEnd w:id="38"/>
+      <w:bookmarkEnd w:id="44"/>
     </w:p>
     <w:p>
       <w:pPr>
@@ -2637,11 +2871,11 @@
       <w:pPr>
         <w:pStyle w:val="Heading6"/>
       </w:pPr>
-      <w:bookmarkStart w:id="39" w:name="verification-1"/>
+      <w:bookmarkStart w:id="45" w:name="verification-1"/>
       <w:r>
         <w:t xml:space="preserve">Verification</w:t>
       </w:r>
-      <w:bookmarkEnd w:id="39"/>
+      <w:bookmarkEnd w:id="45"/>
     </w:p>
     <w:p>
       <w:pPr>
@@ -2747,26 +2981,65 @@
         <w:pStyle w:val="CaptionedFigure"/>
       </w:pPr>
       <w:r>
+        <w:drawing>
+          <wp:inline>
+            <wp:extent cx="5334000" cy="2926846"/>
+            <wp:effectExtent b="0" l="0" r="0" t="0"/>
+            <wp:docPr descr="docs" title="" id="1" name="Picture"/>
+            <a:graphic>
+              <a:graphicData uri="http://schemas.openxmlformats.org/drawingml/2006/picture">
+                <pic:pic>
+                  <pic:nvPicPr>
+                    <pic:cNvPr descr="token_registry_flow.png" id="0" name="Picture"/>
+                    <pic:cNvPicPr>
+                      <a:picLocks noChangeArrowheads="1" noChangeAspect="1"/>
+                    </pic:cNvPicPr>
+                  </pic:nvPicPr>
+                  <pic:blipFill>
+                    <a:blip r:embed="rId46"/>
+                    <a:stretch>
+                      <a:fillRect/>
+                    </a:stretch>
+                  </pic:blipFill>
+                  <pic:spPr bwMode="auto">
+                    <a:xfrm>
+                      <a:off x="0" y="0"/>
+                      <a:ext cx="5334000" cy="2926846"/>
+                    </a:xfrm>
+                    <a:prstGeom prst="rect">
+                      <a:avLst/>
+                    </a:prstGeom>
+                    <a:noFill/>
+                    <a:ln w="9525">
+                      <a:noFill/>
+                      <a:headEnd/>
+                      <a:tailEnd/>
+                    </a:ln>
+                  </pic:spPr>
+                </pic:pic>
+              </a:graphicData>
+            </a:graphic>
+          </wp:inline>
+        </w:drawing>
+      </w:r>
+    </w:p>
+    <w:p>
+      <w:pPr>
+        <w:pStyle w:val="ImageCaption"/>
+      </w:pPr>
+      <w:r>
         <w:t xml:space="preserve">docs</w:t>
       </w:r>
     </w:p>
     <w:p>
       <w:pPr>
-        <w:pStyle w:val="ImageCaption"/>
-      </w:pPr>
-      <w:r>
-        <w:t xml:space="preserve">docs</w:t>
-      </w:r>
-    </w:p>
-    <w:p>
-      <w:pPr>
         <w:pStyle w:val="Heading1"/>
       </w:pPr>
-      <w:bookmarkStart w:id="40" w:name="data-model"/>
+      <w:bookmarkStart w:id="47" w:name="data-model"/>
       <w:r>
         <w:t xml:space="preserve">3. Data Model</w:t>
       </w:r>
-      <w:bookmarkEnd w:id="40"/>
+      <w:bookmarkEnd w:id="47"/>
     </w:p>
     <w:p>
       <w:pPr>
@@ -2778,7 +3051,7 @@
       <w:r>
         <w:t xml:space="preserve"> </w:t>
       </w:r>
-      <w:hyperlink r:id="rId41">
+      <w:hyperlink r:id="rId48">
         <w:r>
           <w:rPr>
             <w:rStyle w:val="Hyperlink"/>
@@ -2819,11 +3092,113 @@
         <w:pStyle w:val="CaptionedFigure"/>
       </w:pPr>
       <w:r>
+        <w:drawing>
+          <wp:inline>
+            <wp:extent cx="5334000" cy="2826783"/>
+            <wp:effectExtent b="0" l="0" r="0" t="0"/>
+            <wp:docPr descr="docs" title="" id="1" name="Picture"/>
+            <a:graphic>
+              <a:graphicData uri="http://schemas.openxmlformats.org/drawingml/2006/picture">
+                <pic:pic>
+                  <pic:nvPicPr>
+                    <pic:cNvPr descr="json_success.png" id="0" name="Picture"/>
+                    <pic:cNvPicPr>
+                      <a:picLocks noChangeArrowheads="1" noChangeAspect="1"/>
+                    </pic:cNvPicPr>
+                  </pic:nvPicPr>
+                  <pic:blipFill>
+                    <a:blip r:embed="rId49"/>
+                    <a:stretch>
+                      <a:fillRect/>
+                    </a:stretch>
+                  </pic:blipFill>
+                  <pic:spPr bwMode="auto">
+                    <a:xfrm>
+                      <a:off x="0" y="0"/>
+                      <a:ext cx="5334000" cy="2826783"/>
+                    </a:xfrm>
+                    <a:prstGeom prst="rect">
+                      <a:avLst/>
+                    </a:prstGeom>
+                    <a:noFill/>
+                    <a:ln w="9525">
+                      <a:noFill/>
+                      <a:headEnd/>
+                      <a:tailEnd/>
+                    </a:ln>
+                  </pic:spPr>
+                </pic:pic>
+              </a:graphicData>
+            </a:graphic>
+          </wp:inline>
+        </w:drawing>
+      </w:r>
+    </w:p>
+    <w:p>
+      <w:pPr>
+        <w:pStyle w:val="ImageCaption"/>
+      </w:pPr>
+      <w:r>
         <w:t xml:space="preserve">docs</w:t>
       </w:r>
     </w:p>
     <w:p>
       <w:pPr>
+        <w:pStyle w:val="BodyText"/>
+      </w:pPr>
+      <w:r>
+        <w:t xml:space="preserve">An example of a failed validation:</w:t>
+      </w:r>
+    </w:p>
+    <w:p>
+      <w:pPr>
+        <w:pStyle w:val="CaptionedFigure"/>
+      </w:pPr>
+      <w:r>
+        <w:drawing>
+          <wp:inline>
+            <wp:extent cx="5334000" cy="2864039"/>
+            <wp:effectExtent b="0" l="0" r="0" t="0"/>
+            <wp:docPr descr="docs" title="" id="1" name="Picture"/>
+            <a:graphic>
+              <a:graphicData uri="http://schemas.openxmlformats.org/drawingml/2006/picture">
+                <pic:pic>
+                  <pic:nvPicPr>
+                    <pic:cNvPr descr="json_failed.png" id="0" name="Picture"/>
+                    <pic:cNvPicPr>
+                      <a:picLocks noChangeArrowheads="1" noChangeAspect="1"/>
+                    </pic:cNvPicPr>
+                  </pic:nvPicPr>
+                  <pic:blipFill>
+                    <a:blip r:embed="rId50"/>
+                    <a:stretch>
+                      <a:fillRect/>
+                    </a:stretch>
+                  </pic:blipFill>
+                  <pic:spPr bwMode="auto">
+                    <a:xfrm>
+                      <a:off x="0" y="0"/>
+                      <a:ext cx="5334000" cy="2864039"/>
+                    </a:xfrm>
+                    <a:prstGeom prst="rect">
+                      <a:avLst/>
+                    </a:prstGeom>
+                    <a:noFill/>
+                    <a:ln w="9525">
+                      <a:noFill/>
+                      <a:headEnd/>
+                      <a:tailEnd/>
+                    </a:ln>
+                  </pic:spPr>
+                </pic:pic>
+              </a:graphicData>
+            </a:graphic>
+          </wp:inline>
+        </w:drawing>
+      </w:r>
+    </w:p>
+    <w:p>
+      <w:pPr>
         <w:pStyle w:val="ImageCaption"/>
       </w:pPr>
       <w:r>
@@ -2832,88 +3207,235 @@
     </w:p>
     <w:p>
       <w:pPr>
+        <w:pStyle w:val="Heading1"/>
+      </w:pPr>
+      <w:bookmarkStart w:id="51" w:name="basic-concept"/>
+      <w:r>
+        <w:t xml:space="preserve">4. Basic Concept</w:t>
+      </w:r>
+      <w:bookmarkEnd w:id="51"/>
+    </w:p>
+    <w:p>
+      <w:pPr>
+        <w:pStyle w:val="Heading2"/>
+      </w:pPr>
+      <w:bookmarkStart w:id="52" w:name="verification-method"/>
+      <w:r>
+        <w:t xml:space="preserve">4.1 Verification Method</w:t>
+      </w:r>
+      <w:bookmarkEnd w:id="52"/>
+    </w:p>
+    <w:p>
+      <w:pPr>
+        <w:pStyle w:val="FirstParagraph"/>
+      </w:pPr>
+      <w:r>
+        <w:t xml:space="preserve">The purpose of the verifier is to provide a generic verification method to verify OpenAttestation(OA) documents. The verifier will provide default verification methods conforming to the standard verification process proposed in OpenAttestation yet providing opportunities for it to be extended.</w:t>
+      </w:r>
+    </w:p>
+    <w:p>
+      <w:pPr>
+        <w:pStyle w:val="Heading3"/>
+      </w:pPr>
+      <w:bookmarkStart w:id="53" w:name="overview-of-the-verification-methods"/>
+      <w:r>
+        <w:t xml:space="preserve">4.2 Overview of the verification methods</w:t>
+      </w:r>
+      <w:bookmarkEnd w:id="53"/>
+    </w:p>
+    <w:p>
+      <w:pPr>
+        <w:pStyle w:val="CaptionedFigure"/>
+      </w:pPr>
+      <w:r>
+        <w:drawing>
+          <wp:inline>
+            <wp:extent cx="5334000" cy="3133471"/>
+            <wp:effectExtent b="0" l="0" r="0" t="0"/>
+            <wp:docPr descr="docs" title="" id="1" name="Picture"/>
+            <a:graphic>
+              <a:graphicData uri="http://schemas.openxmlformats.org/drawingml/2006/picture">
+                <pic:pic>
+                  <pic:nvPicPr>
+                    <pic:cNvPr descr="architecture.png" id="0" name="Picture"/>
+                    <pic:cNvPicPr>
+                      <a:picLocks noChangeArrowheads="1" noChangeAspect="1"/>
+                    </pic:cNvPicPr>
+                  </pic:nvPicPr>
+                  <pic:blipFill>
+                    <a:blip r:embed="rId54"/>
+                    <a:stretch>
+                      <a:fillRect/>
+                    </a:stretch>
+                  </pic:blipFill>
+                  <pic:spPr bwMode="auto">
+                    <a:xfrm>
+                      <a:off x="0" y="0"/>
+                      <a:ext cx="5334000" cy="3133471"/>
+                    </a:xfrm>
+                    <a:prstGeom prst="rect">
+                      <a:avLst/>
+                    </a:prstGeom>
+                    <a:noFill/>
+                    <a:ln w="9525">
+                      <a:noFill/>
+                      <a:headEnd/>
+                      <a:tailEnd/>
+                    </a:ln>
+                  </pic:spPr>
+                </pic:pic>
+              </a:graphicData>
+            </a:graphic>
+          </wp:inline>
+        </w:drawing>
+      </w:r>
+    </w:p>
+    <w:p>
+      <w:pPr>
+        <w:pStyle w:val="ImageCaption"/>
+      </w:pPr>
+      <w:r>
+        <w:t xml:space="preserve">docs</w:t>
+      </w:r>
+    </w:p>
+    <w:p>
+      <w:pPr>
         <w:pStyle w:val="BodyText"/>
       </w:pPr>
       <w:r>
-        <w:t xml:space="preserve">An example of a failed validation:</w:t>
-      </w:r>
-    </w:p>
-    <w:p>
-      <w:pPr>
-        <w:pStyle w:val="CaptionedFigure"/>
-      </w:pPr>
-      <w:r>
-        <w:t xml:space="preserve">docs</w:t>
-      </w:r>
-    </w:p>
-    <w:p>
-      <w:pPr>
-        <w:pStyle w:val="ImageCaption"/>
-      </w:pPr>
-      <w:r>
-        <w:t xml:space="preserve">docs</w:t>
-      </w:r>
-    </w:p>
-    <w:p>
-      <w:pPr>
-        <w:pStyle w:val="Heading1"/>
-      </w:pPr>
-      <w:bookmarkStart w:id="42" w:name="basic-concept"/>
-      <w:r>
-        <w:t xml:space="preserve">4. Basic Concept</w:t>
-      </w:r>
-      <w:bookmarkEnd w:id="42"/>
-    </w:p>
-    <w:p>
-      <w:pPr>
-        <w:pStyle w:val="Heading2"/>
-      </w:pPr>
-      <w:bookmarkStart w:id="43" w:name="verification-method"/>
-      <w:r>
-        <w:t xml:space="preserve">4.1 Verification Method</w:t>
-      </w:r>
-      <w:bookmarkEnd w:id="43"/>
+        <w:t xml:space="preserve">A verifier is made up of multiple</w:t>
+      </w:r>
+      <w:r>
+        <w:t xml:space="preserve"> </w:t>
+      </w:r>
+      <w:r>
+        <w:rPr>
+          <w:rStyle w:val="VerbatimChar"/>
+        </w:rPr>
+        <w:t xml:space="preserve">Verification Methods</w:t>
+      </w:r>
+      <w:r>
+        <w:t xml:space="preserve">. In the diagram above,</w:t>
+      </w:r>
+      <w:r>
+        <w:t xml:space="preserve"> </w:t>
+      </w:r>
+      <w:r>
+        <w:rPr>
+          <w:rStyle w:val="VerbatimChar"/>
+        </w:rPr>
+        <w:t xml:space="preserve">OpenAttestationDnsTxt, OpenAttestationEthereumDocumentStoreIssued</w:t>
+      </w:r>
+      <w:r>
+        <w:t xml:space="preserve"> </w:t>
+      </w:r>
+      <w:r>
+        <w:t xml:space="preserve">and</w:t>
+      </w:r>
+      <w:r>
+        <w:t xml:space="preserve"> </w:t>
+      </w:r>
+      <w:r>
+        <w:rPr>
+          <w:rStyle w:val="VerbatimChar"/>
+        </w:rPr>
+        <w:t xml:space="preserve">OpenAttestationHash</w:t>
+      </w:r>
+      <w:r>
+        <w:t xml:space="preserve"> </w:t>
+      </w:r>
+      <w:r>
+        <w:t xml:space="preserve">are examples of</w:t>
+      </w:r>
+      <w:r>
+        <w:t xml:space="preserve"> </w:t>
+      </w:r>
+      <w:r>
+        <w:rPr>
+          <w:rStyle w:val="VerbatimChar"/>
+        </w:rPr>
+        <w:t xml:space="preserve">Verification Methods</w:t>
+      </w:r>
+      <w:r>
+        <w:t xml:space="preserve"> </w:t>
+      </w:r>
+      <w:r>
+        <w:t xml:space="preserve">provided.</w:t>
+      </w:r>
+      <w:r>
+        <w:t xml:space="preserve"> </w:t>
+      </w:r>
+      <w:r>
+        <w:t xml:space="preserve">Depending on the type of document, a document can be executed using one or multiple</w:t>
+      </w:r>
+      <w:r>
+        <w:t xml:space="preserve"> </w:t>
+      </w:r>
+      <w:r>
+        <w:rPr>
+          <w:rStyle w:val="VerbatimChar"/>
+        </w:rPr>
+        <w:t xml:space="preserve">Verification Methods</w:t>
+      </w:r>
+      <w:r>
+        <w:t xml:space="preserve">. Each</w:t>
+      </w:r>
+      <w:r>
+        <w:t xml:space="preserve"> </w:t>
+      </w:r>
+      <w:r>
+        <w:rPr>
+          <w:rStyle w:val="VerbatimChar"/>
+        </w:rPr>
+        <w:t xml:space="preserve">Verification Method</w:t>
+      </w:r>
+      <w:r>
+        <w:t xml:space="preserve"> </w:t>
+      </w:r>
+      <w:r>
+        <w:t xml:space="preserve">will return a</w:t>
+      </w:r>
+      <w:r>
+        <w:t xml:space="preserve"> </w:t>
+      </w:r>
+      <w:r>
+        <w:rPr>
+          <w:rStyle w:val="VerbatimChar"/>
+        </w:rPr>
+        <w:t xml:space="preserve">VerificationFragment</w:t>
+      </w:r>
+      <w:r>
+        <w:t xml:space="preserve">which states the status of the verification.</w:t>
+      </w:r>
+    </w:p>
+    <w:p>
+      <w:pPr>
+        <w:pStyle w:val="Heading3"/>
+      </w:pPr>
+      <w:bookmarkStart w:id="55" w:name="api"/>
+      <w:r>
+        <w:t xml:space="preserve">4.3 API</w:t>
+      </w:r>
+      <w:bookmarkEnd w:id="55"/>
     </w:p>
     <w:p>
       <w:pPr>
         <w:pStyle w:val="FirstParagraph"/>
       </w:pPr>
       <w:r>
-        <w:t xml:space="preserve">The purpose of the verifier is to provide a generic verification method to verify OpenAttestation(OA) documents. The verifier will provide default verification methods conforming to the standard verification process proposed in OpenAttestation yet providing opportunities for it to be extended.</w:t>
-      </w:r>
-    </w:p>
-    <w:p>
-      <w:pPr>
-        <w:pStyle w:val="Heading3"/>
-      </w:pPr>
-      <w:bookmarkStart w:id="44" w:name="overview-of-the-verification-methods"/>
-      <w:r>
-        <w:t xml:space="preserve">4.2 Overview of the verification methods</w:t>
-      </w:r>
-      <w:bookmarkEnd w:id="44"/>
-    </w:p>
-    <w:p>
-      <w:pPr>
-        <w:pStyle w:val="CaptionedFigure"/>
-      </w:pPr>
-      <w:r>
-        <w:t xml:space="preserve">docs</w:t>
-      </w:r>
-    </w:p>
-    <w:p>
-      <w:pPr>
-        <w:pStyle w:val="ImageCaption"/>
-      </w:pPr>
-      <w:r>
-        <w:t xml:space="preserve">docs</w:t>
-      </w:r>
-    </w:p>
-    <w:p>
-      <w:pPr>
-        <w:pStyle w:val="BodyText"/>
-      </w:pPr>
-      <w:r>
-        <w:t xml:space="preserve">A verifier is made up of multiple</w:t>
+        <w:t xml:space="preserve">‘</w:t>
+      </w:r>
+      <w:r>
+        <w:t xml:space="preserve">verify</w:t>
+      </w:r>
+      <w:r>
+        <w:t xml:space="preserve">’</w:t>
+      </w:r>
+      <w:r>
+        <w:t xml:space="preserve"> </w:t>
+      </w:r>
+      <w:r>
+        <w:t xml:space="preserve">checks the document against the different verification methods and returns the corresponding results of the verification, whereas</w:t>
       </w:r>
       <w:r>
         <w:t xml:space="preserve"> </w:t>
@@ -2922,138 +3444,6 @@
         <w:rPr>
           <w:rStyle w:val="VerbatimChar"/>
         </w:rPr>
-        <w:t xml:space="preserve">Verification Methods</w:t>
-      </w:r>
-      <w:r>
-        <w:t xml:space="preserve">. In the diagram above,</w:t>
-      </w:r>
-      <w:r>
-        <w:t xml:space="preserve"> </w:t>
-      </w:r>
-      <w:r>
-        <w:rPr>
-          <w:rStyle w:val="VerbatimChar"/>
-        </w:rPr>
-        <w:t xml:space="preserve">OpenAttestationDnsTxt, OpenAttestationEthereumDocumentStoreIssued</w:t>
-      </w:r>
-      <w:r>
-        <w:t xml:space="preserve"> </w:t>
-      </w:r>
-      <w:r>
-        <w:t xml:space="preserve">and</w:t>
-      </w:r>
-      <w:r>
-        <w:t xml:space="preserve"> </w:t>
-      </w:r>
-      <w:r>
-        <w:rPr>
-          <w:rStyle w:val="VerbatimChar"/>
-        </w:rPr>
-        <w:t xml:space="preserve">OpenAttestationHash</w:t>
-      </w:r>
-      <w:r>
-        <w:t xml:space="preserve"> </w:t>
-      </w:r>
-      <w:r>
-        <w:t xml:space="preserve">are examples of</w:t>
-      </w:r>
-      <w:r>
-        <w:t xml:space="preserve"> </w:t>
-      </w:r>
-      <w:r>
-        <w:rPr>
-          <w:rStyle w:val="VerbatimChar"/>
-        </w:rPr>
-        <w:t xml:space="preserve">Verification Methods</w:t>
-      </w:r>
-      <w:r>
-        <w:t xml:space="preserve"> </w:t>
-      </w:r>
-      <w:r>
-        <w:t xml:space="preserve">provided.</w:t>
-      </w:r>
-      <w:r>
-        <w:t xml:space="preserve"> </w:t>
-      </w:r>
-      <w:r>
-        <w:t xml:space="preserve">Depending on the type of document, a document can be executed using one or multiple</w:t>
-      </w:r>
-      <w:r>
-        <w:t xml:space="preserve"> </w:t>
-      </w:r>
-      <w:r>
-        <w:rPr>
-          <w:rStyle w:val="VerbatimChar"/>
-        </w:rPr>
-        <w:t xml:space="preserve">Verification Methods</w:t>
-      </w:r>
-      <w:r>
-        <w:t xml:space="preserve">. Each</w:t>
-      </w:r>
-      <w:r>
-        <w:t xml:space="preserve"> </w:t>
-      </w:r>
-      <w:r>
-        <w:rPr>
-          <w:rStyle w:val="VerbatimChar"/>
-        </w:rPr>
-        <w:t xml:space="preserve">Verification Method</w:t>
-      </w:r>
-      <w:r>
-        <w:t xml:space="preserve"> </w:t>
-      </w:r>
-      <w:r>
-        <w:t xml:space="preserve">will return a</w:t>
-      </w:r>
-      <w:r>
-        <w:t xml:space="preserve"> </w:t>
-      </w:r>
-      <w:r>
-        <w:rPr>
-          <w:rStyle w:val="VerbatimChar"/>
-        </w:rPr>
-        <w:t xml:space="preserve">VerificationFragment</w:t>
-      </w:r>
-      <w:r>
-        <w:t xml:space="preserve">which states the status of the verification.</w:t>
-      </w:r>
-    </w:p>
-    <w:p>
-      <w:pPr>
-        <w:pStyle w:val="Heading3"/>
-      </w:pPr>
-      <w:bookmarkStart w:id="45" w:name="api"/>
-      <w:r>
-        <w:t xml:space="preserve">4.3 API</w:t>
-      </w:r>
-      <w:bookmarkEnd w:id="45"/>
-    </w:p>
-    <w:p>
-      <w:pPr>
-        <w:pStyle w:val="FirstParagraph"/>
-      </w:pPr>
-      <w:r>
-        <w:t xml:space="preserve">‘</w:t>
-      </w:r>
-      <w:r>
-        <w:t xml:space="preserve">verify</w:t>
-      </w:r>
-      <w:r>
-        <w:t xml:space="preserve">’</w:t>
-      </w:r>
-      <w:r>
-        <w:t xml:space="preserve"> </w:t>
-      </w:r>
-      <w:r>
-        <w:t xml:space="preserve">checks the document against the different verification methods and returns the corresponding results of the verification, whereas</w:t>
-      </w:r>
-      <w:r>
-        <w:t xml:space="preserve"> </w:t>
-      </w:r>
-      <w:r>
-        <w:rPr>
-          <w:rStyle w:val="VerbatimChar"/>
-        </w:rPr>
         <w:t xml:space="preserve">isValid</w:t>
       </w:r>
       <w:r>
@@ -3252,11 +3642,11 @@
       <w:pPr>
         <w:pStyle w:val="Heading4"/>
       </w:pPr>
-      <w:bookmarkStart w:id="46" w:name="verify"/>
+      <w:bookmarkStart w:id="56" w:name="verify"/>
       <w:r>
         <w:t xml:space="preserve">4.3.1 verify</w:t>
       </w:r>
-      <w:bookmarkEnd w:id="46"/>
+      <w:bookmarkEnd w:id="56"/>
     </w:p>
     <w:p>
       <w:pPr>
@@ -3377,11 +3767,11 @@
       <w:pPr>
         <w:pStyle w:val="Heading4"/>
       </w:pPr>
-      <w:bookmarkStart w:id="47" w:name="isvalid"/>
+      <w:bookmarkStart w:id="57" w:name="isvalid"/>
       <w:r>
         <w:t xml:space="preserve">4.3.2 isValid</w:t>
       </w:r>
-      <w:bookmarkEnd w:id="47"/>
+      <w:bookmarkEnd w:id="57"/>
     </w:p>
     <w:p>
       <w:pPr>
@@ -3657,30 +4047,69 @@
       <w:pPr>
         <w:pStyle w:val="Heading1"/>
       </w:pPr>
-      <w:bookmarkStart w:id="48" w:name="decentralised-document-rendering"/>
+      <w:bookmarkStart w:id="58" w:name="decentralised-document-rendering"/>
       <w:r>
         <w:t xml:space="preserve">5. Decentralised Document Rendering</w:t>
       </w:r>
-      <w:bookmarkEnd w:id="48"/>
+      <w:bookmarkEnd w:id="58"/>
     </w:p>
     <w:p>
       <w:pPr>
         <w:pStyle w:val="CaptionedFigure"/>
       </w:pPr>
       <w:r>
+        <w:drawing>
+          <wp:inline>
+            <wp:extent cx="5334000" cy="3631815"/>
+            <wp:effectExtent b="0" l="0" r="0" t="0"/>
+            <wp:docPr descr="docs" title="" id="1" name="Picture"/>
+            <a:graphic>
+              <a:graphicData uri="http://schemas.openxmlformats.org/drawingml/2006/picture">
+                <pic:pic>
+                  <pic:nvPicPr>
+                    <pic:cNvPr descr="decentralised_rendered_overview.png" id="0" name="Picture"/>
+                    <pic:cNvPicPr>
+                      <a:picLocks noChangeArrowheads="1" noChangeAspect="1"/>
+                    </pic:cNvPicPr>
+                  </pic:nvPicPr>
+                  <pic:blipFill>
+                    <a:blip r:embed="rId59"/>
+                    <a:stretch>
+                      <a:fillRect/>
+                    </a:stretch>
+                  </pic:blipFill>
+                  <pic:spPr bwMode="auto">
+                    <a:xfrm>
+                      <a:off x="0" y="0"/>
+                      <a:ext cx="5334000" cy="3631815"/>
+                    </a:xfrm>
+                    <a:prstGeom prst="rect">
+                      <a:avLst/>
+                    </a:prstGeom>
+                    <a:noFill/>
+                    <a:ln w="9525">
+                      <a:noFill/>
+                      <a:headEnd/>
+                      <a:tailEnd/>
+                    </a:ln>
+                  </pic:spPr>
+                </pic:pic>
+              </a:graphicData>
+            </a:graphic>
+          </wp:inline>
+        </w:drawing>
+      </w:r>
+    </w:p>
+    <w:p>
+      <w:pPr>
+        <w:pStyle w:val="ImageCaption"/>
+      </w:pPr>
+      <w:r>
         <w:t xml:space="preserve">docs</w:t>
       </w:r>
     </w:p>
     <w:p>
       <w:pPr>
-        <w:pStyle w:val="ImageCaption"/>
-      </w:pPr>
-      <w:r>
-        <w:t xml:space="preserve">docs</w:t>
-      </w:r>
-    </w:p>
-    <w:p>
-      <w:pPr>
         <w:pStyle w:val="BodyText"/>
       </w:pPr>
       <w:r>
@@ -3691,18 +4120,57 @@
       <w:pPr>
         <w:pStyle w:val="Heading2"/>
       </w:pPr>
-      <w:bookmarkStart w:id="49" w:name="frame-to-frame-communication"/>
+      <w:bookmarkStart w:id="60" w:name="frame-to-frame-communication"/>
       <w:r>
         <w:t xml:space="preserve">5.1 Frame-to-Frame Communication</w:t>
       </w:r>
-      <w:bookmarkEnd w:id="49"/>
+      <w:bookmarkEnd w:id="60"/>
     </w:p>
     <w:p>
       <w:pPr>
         <w:pStyle w:val="CaptionedFigure"/>
       </w:pPr>
       <w:r>
-        <w:t xml:space="preserve">docs</w:t>
+        <w:drawing>
+          <wp:inline>
+            <wp:extent cx="5334000" cy="3686617"/>
+            <wp:effectExtent b="0" l="0" r="0" t="0"/>
+            <wp:docPr descr="docs" title="" id="1" name="Picture"/>
+            <a:graphic>
+              <a:graphicData uri="http://schemas.openxmlformats.org/drawingml/2006/picture">
+                <pic:pic>
+                  <pic:nvPicPr>
+                    <pic:cNvPr descr="decentralised_rendered_api.png" id="0" name="Picture"/>
+                    <pic:cNvPicPr>
+                      <a:picLocks noChangeArrowheads="1" noChangeAspect="1"/>
+                    </pic:cNvPicPr>
+                  </pic:nvPicPr>
+                  <pic:blipFill>
+                    <a:blip r:embed="rId61"/>
+                    <a:stretch>
+                      <a:fillRect/>
+                    </a:stretch>
+                  </pic:blipFill>
+                  <pic:spPr bwMode="auto">
+                    <a:xfrm>
+                      <a:off x="0" y="0"/>
+                      <a:ext cx="5334000" cy="3686617"/>
+                    </a:xfrm>
+                    <a:prstGeom prst="rect">
+                      <a:avLst/>
+                    </a:prstGeom>
+                    <a:noFill/>
+                    <a:ln w="9525">
+                      <a:noFill/>
+                      <a:headEnd/>
+                      <a:tailEnd/>
+                    </a:ln>
+                  </pic:spPr>
+                </pic:pic>
+              </a:graphicData>
+            </a:graphic>
+          </wp:inline>
+        </w:drawing>
       </w:r>
     </w:p>
     <w:p>
@@ -4022,11 +4490,11 @@
       <w:pPr>
         <w:pStyle w:val="Heading3"/>
       </w:pPr>
-      <w:bookmarkStart w:id="50" w:name="from-host-to-frame-actions"/>
+      <w:bookmarkStart w:id="62" w:name="from-host-to-frame-actions"/>
       <w:r>
         <w:t xml:space="preserve">5.1.1 From host to frame actions</w:t>
       </w:r>
-      <w:bookmarkEnd w:id="50"/>
+      <w:bookmarkEnd w:id="62"/>
     </w:p>
     <w:p>
       <w:pPr>
@@ -4040,11 +4508,11 @@
       <w:pPr>
         <w:pStyle w:val="Heading4"/>
       </w:pPr>
-      <w:bookmarkStart w:id="51" w:name="render_document"/>
+      <w:bookmarkStart w:id="63" w:name="render_document"/>
       <w:r>
         <w:t xml:space="preserve">5.1.1.1 RENDER_DOCUMENT</w:t>
       </w:r>
-      <w:bookmarkEnd w:id="51"/>
+      <w:bookmarkEnd w:id="63"/>
     </w:p>
     <w:p>
       <w:pPr>
@@ -4301,11 +4769,11 @@
       <w:pPr>
         <w:pStyle w:val="Heading4"/>
       </w:pPr>
-      <w:bookmarkStart w:id="52" w:name="select_template"/>
+      <w:bookmarkStart w:id="64" w:name="select_template"/>
       <w:r>
         <w:t xml:space="preserve">5.1.1.2 SELECT_TEMPLATE</w:t>
       </w:r>
-      <w:bookmarkEnd w:id="52"/>
+      <w:bookmarkEnd w:id="64"/>
     </w:p>
     <w:p>
       <w:pPr>
@@ -4451,11 +4919,11 @@
       <w:pPr>
         <w:pStyle w:val="Heading4"/>
       </w:pPr>
-      <w:bookmarkStart w:id="53" w:name="print"/>
+      <w:bookmarkStart w:id="65" w:name="print"/>
       <w:r>
         <w:t xml:space="preserve">5.1.1.3 PRINT</w:t>
       </w:r>
-      <w:bookmarkEnd w:id="53"/>
+      <w:bookmarkEnd w:id="65"/>
     </w:p>
     <w:p>
       <w:pPr>
@@ -4608,11 +5076,11 @@
       <w:pPr>
         <w:pStyle w:val="Heading4"/>
       </w:pPr>
-      <w:bookmarkStart w:id="54" w:name="get_templates"/>
+      <w:bookmarkStart w:id="66" w:name="get_templates"/>
       <w:r>
         <w:t xml:space="preserve">5.1.1.4 GET_TEMPLATES</w:t>
       </w:r>
-      <w:bookmarkEnd w:id="54"/>
+      <w:bookmarkEnd w:id="66"/>
     </w:p>
     <w:p>
       <w:pPr>
@@ -4785,11 +5253,11 @@
       <w:pPr>
         <w:pStyle w:val="Heading2"/>
       </w:pPr>
-      <w:bookmarkStart w:id="55" w:name="from-frame-to-host-actions"/>
+      <w:bookmarkStart w:id="67" w:name="from-frame-to-host-actions"/>
       <w:r>
         <w:t xml:space="preserve">5.2 From frame to host actions</w:t>
       </w:r>
-      <w:bookmarkEnd w:id="55"/>
+      <w:bookmarkEnd w:id="67"/>
     </w:p>
     <w:p>
       <w:pPr>
@@ -4803,11 +5271,11 @@
       <w:pPr>
         <w:pStyle w:val="Heading3"/>
       </w:pPr>
-      <w:bookmarkStart w:id="56" w:name="update_height"/>
+      <w:bookmarkStart w:id="68" w:name="update_height"/>
       <w:r>
         <w:t xml:space="preserve">5.2.1 UPDATE_HEIGHT</w:t>
       </w:r>
-      <w:bookmarkEnd w:id="56"/>
+      <w:bookmarkEnd w:id="68"/>
     </w:p>
     <w:p>
       <w:pPr>
@@ -4953,11 +5421,11 @@
       <w:pPr>
         <w:pStyle w:val="Heading3"/>
       </w:pPr>
-      <w:bookmarkStart w:id="57" w:name="obfuscate"/>
+      <w:bookmarkStart w:id="69" w:name="obfuscate"/>
       <w:r>
         <w:t xml:space="preserve">5.2.2 OBFUSCATE</w:t>
       </w:r>
-      <w:bookmarkEnd w:id="57"/>
+      <w:bookmarkEnd w:id="69"/>
     </w:p>
     <w:p>
       <w:pPr>
@@ -5103,11 +5571,11 @@
       <w:pPr>
         <w:pStyle w:val="Heading3"/>
       </w:pPr>
-      <w:bookmarkStart w:id="58" w:name="update_templates"/>
+      <w:bookmarkStart w:id="70" w:name="update_templates"/>
       <w:r>
         <w:t xml:space="preserve">5.2.3 UPDATE_TEMPLATES</w:t>
       </w:r>
-      <w:bookmarkEnd w:id="58"/>
+      <w:bookmarkEnd w:id="70"/>
     </w:p>
     <w:p>
       <w:pPr>
@@ -5449,11 +5917,11 @@
       <w:pPr>
         <w:pStyle w:val="Heading1"/>
       </w:pPr>
-      <w:bookmarkStart w:id="59" w:name="selective-disclosure"/>
+      <w:bookmarkStart w:id="71" w:name="selective-disclosure"/>
       <w:r>
         <w:t xml:space="preserve">6. Selective Disclosure</w:t>
       </w:r>
-      <w:bookmarkEnd w:id="59"/>
+      <w:bookmarkEnd w:id="71"/>
     </w:p>
     <w:p>
       <w:pPr>
@@ -5476,7 +5944,46 @@
         <w:pStyle w:val="CaptionedFigure"/>
       </w:pPr>
       <w:r>
-        <w:t xml:space="preserve">docs</w:t>
+        <w:drawing>
+          <wp:inline>
+            <wp:extent cx="5334000" cy="3114040"/>
+            <wp:effectExtent b="0" l="0" r="0" t="0"/>
+            <wp:docPr descr="docs" title="" id="1" name="Picture"/>
+            <a:graphic>
+              <a:graphicData uri="http://schemas.openxmlformats.org/drawingml/2006/picture">
+                <pic:pic>
+                  <pic:nvPicPr>
+                    <pic:cNvPr descr="selective_disclosure_overview.png" id="0" name="Picture"/>
+                    <pic:cNvPicPr>
+                      <a:picLocks noChangeArrowheads="1" noChangeAspect="1"/>
+                    </pic:cNvPicPr>
+                  </pic:nvPicPr>
+                  <pic:blipFill>
+                    <a:blip r:embed="rId72"/>
+                    <a:stretch>
+                      <a:fillRect/>
+                    </a:stretch>
+                  </pic:blipFill>
+                  <pic:spPr bwMode="auto">
+                    <a:xfrm>
+                      <a:off x="0" y="0"/>
+                      <a:ext cx="5334000" cy="3114040"/>
+                    </a:xfrm>
+                    <a:prstGeom prst="rect">
+                      <a:avLst/>
+                    </a:prstGeom>
+                    <a:noFill/>
+                    <a:ln w="9525">
+                      <a:noFill/>
+                      <a:headEnd/>
+                      <a:tailEnd/>
+                    </a:ln>
+                  </pic:spPr>
+                </pic:pic>
+              </a:graphicData>
+            </a:graphic>
+          </wp:inline>
+        </w:drawing>
       </w:r>
     </w:p>
     <w:p>
@@ -5579,21 +6086,21 @@
       <w:pPr>
         <w:pStyle w:val="Heading2"/>
       </w:pPr>
-      <w:bookmarkStart w:id="60" w:name="preparing-the-document"/>
+      <w:bookmarkStart w:id="73" w:name="preparing-the-document"/>
       <w:r>
         <w:t xml:space="preserve">6.1 Preparing the document</w:t>
       </w:r>
-      <w:bookmarkEnd w:id="60"/>
+      <w:bookmarkEnd w:id="73"/>
     </w:p>
     <w:p>
       <w:pPr>
         <w:pStyle w:val="Heading3"/>
       </w:pPr>
-      <w:bookmarkStart w:id="61" w:name="salting-the-data"/>
+      <w:bookmarkStart w:id="74" w:name="salting-the-data"/>
       <w:r>
         <w:t xml:space="preserve">6.1.1 Salting the data</w:t>
       </w:r>
-      <w:bookmarkEnd w:id="61"/>
+      <w:bookmarkEnd w:id="74"/>
     </w:p>
     <w:p>
       <w:pPr>
@@ -7582,11 +8089,11 @@
       <w:pPr>
         <w:pStyle w:val="Heading3"/>
       </w:pPr>
-      <w:bookmarkStart w:id="62" w:name="computing-individual-hashes"/>
+      <w:bookmarkStart w:id="75" w:name="computing-individual-hashes"/>
       <w:r>
         <w:t xml:space="preserve">6.1.2 Computing individual hashes</w:t>
       </w:r>
-      <w:bookmarkEnd w:id="62"/>
+      <w:bookmarkEnd w:id="75"/>
     </w:p>
     <w:p>
       <w:pPr>
@@ -7606,7 +8113,7 @@
       <w:r>
         <w:t xml:space="preserve"> </w:t>
       </w:r>
-      <w:hyperlink r:id="rId63">
+      <w:hyperlink r:id="rId76">
         <w:r>
           <w:rPr>
             <w:rStyle w:val="Hyperlink"/>
@@ -7623,7 +8130,7 @@
       <w:r>
         <w:t xml:space="preserve"> </w:t>
       </w:r>
-      <w:hyperlink r:id="rId64">
+      <w:hyperlink r:id="rId77">
         <w:r>
           <w:rPr>
             <w:rStyle w:val="Hyperlink"/>
@@ -8907,11 +9414,11 @@
       <w:pPr>
         <w:pStyle w:val="Heading3"/>
       </w:pPr>
-      <w:bookmarkStart w:id="65" w:name="computing-documents-targethash"/>
+      <w:bookmarkStart w:id="78" w:name="computing-documents-targethash"/>
       <w:r>
         <w:t xml:space="preserve">6.1.3 Computing document’s targetHash</w:t>
       </w:r>
-      <w:bookmarkEnd w:id="65"/>
+      <w:bookmarkEnd w:id="78"/>
     </w:p>
     <w:p>
       <w:pPr>
@@ -9435,11 +9942,11 @@
       <w:pPr>
         <w:pStyle w:val="Heading3"/>
       </w:pPr>
-      <w:bookmarkStart w:id="66" w:name="assembling-the-oa-document"/>
+      <w:bookmarkStart w:id="79" w:name="assembling-the-oa-document"/>
       <w:r>
         <w:t xml:space="preserve">6.1.4 Assembling the OA document</w:t>
       </w:r>
-      <w:bookmarkEnd w:id="66"/>
+      <w:bookmarkEnd w:id="79"/>
     </w:p>
     <w:p>
       <w:pPr>
@@ -10846,11 +11353,11 @@
       <w:pPr>
         <w:pStyle w:val="Heading2"/>
       </w:pPr>
-      <w:bookmarkStart w:id="67" w:name="obfuscating-a-value"/>
+      <w:bookmarkStart w:id="80" w:name="obfuscating-a-value"/>
       <w:r>
         <w:t xml:space="preserve">6.2 Obfuscating a value</w:t>
       </w:r>
-      <w:bookmarkEnd w:id="67"/>
+      <w:bookmarkEnd w:id="80"/>
     </w:p>
     <w:p>
       <w:pPr>
@@ -12379,11 +12886,11 @@
       <w:pPr>
         <w:pStyle w:val="Heading2"/>
       </w:pPr>
-      <w:bookmarkStart w:id="68" w:name="check-integrity-of-the-document"/>
+      <w:bookmarkStart w:id="81" w:name="check-integrity-of-the-document"/>
       <w:r>
         <w:t xml:space="preserve">6.3 Check integrity of the document</w:t>
       </w:r>
-      <w:bookmarkEnd w:id="68"/>
+      <w:bookmarkEnd w:id="81"/>
     </w:p>
     <w:p>
       <w:pPr>
@@ -12475,17 +12982,17 @@
       <w:pPr>
         <w:pStyle w:val="Heading2"/>
       </w:pPr>
-      <w:bookmarkStart w:id="69" w:name="implementation"/>
+      <w:bookmarkStart w:id="82" w:name="implementation"/>
       <w:r>
         <w:t xml:space="preserve">6.4 Implementation</w:t>
       </w:r>
-      <w:bookmarkEnd w:id="69"/>
+      <w:bookmarkEnd w:id="82"/>
     </w:p>
     <w:p>
       <w:pPr>
         <w:pStyle w:val="FirstParagraph"/>
       </w:pPr>
-      <w:hyperlink r:id="rId70">
+      <w:hyperlink r:id="rId83">
         <w:r>
           <w:rPr>
             <w:rStyle w:val="Hyperlink"/>
@@ -12498,11 +13005,11 @@
       <w:pPr>
         <w:pStyle w:val="Heading1"/>
       </w:pPr>
-      <w:bookmarkStart w:id="71" w:name="references"/>
+      <w:bookmarkStart w:id="84" w:name="references"/>
       <w:r>
         <w:t xml:space="preserve">7. References</w:t>
       </w:r>
-      <w:bookmarkEnd w:id="71"/>
+      <w:bookmarkEnd w:id="84"/>
     </w:p>
     <w:p>
       <w:pPr>
@@ -12546,7 +13053,7 @@
       <w:r>
         <w:t xml:space="preserve"> </w:t>
       </w:r>
-      <w:hyperlink r:id="rId72">
+      <w:hyperlink r:id="rId85">
         <w:r>
           <w:rPr>
             <w:rStyle w:val="Hyperlink"/>
@@ -12576,7 +13083,7 @@
       <w:r>
         <w:t xml:space="preserve"> </w:t>
       </w:r>
-      <w:hyperlink r:id="rId73">
+      <w:hyperlink r:id="rId86">
         <w:r>
           <w:rPr>
             <w:rStyle w:val="Hyperlink"/>
@@ -12625,21 +13132,21 @@
       <w:pPr>
         <w:pStyle w:val="Heading1"/>
       </w:pPr>
-      <w:bookmarkStart w:id="74" w:name="annex"/>
+      <w:bookmarkStart w:id="87" w:name="annex"/>
       <w:r>
         <w:t xml:space="preserve">Annex</w:t>
       </w:r>
-      <w:bookmarkEnd w:id="74"/>
+      <w:bookmarkEnd w:id="87"/>
     </w:p>
     <w:p>
       <w:pPr>
         <w:pStyle w:val="Heading2"/>
       </w:pPr>
-      <w:bookmarkStart w:id="75" w:name="a-json-schema-definition"/>
+      <w:bookmarkStart w:id="88" w:name="a-json-schema-definition"/>
       <w:r>
         <w:t xml:space="preserve">A: JSON Schema Definition</w:t>
       </w:r>
-      <w:bookmarkEnd w:id="75"/>
+      <w:bookmarkEnd w:id="88"/>
     </w:p>
     <w:p>
       <w:pPr>
@@ -18044,11 +18551,11 @@
       <w:pPr>
         <w:pStyle w:val="Heading2"/>
       </w:pPr>
-      <w:bookmarkStart w:id="76" w:name="intellectual-property"/>
+      <w:bookmarkStart w:id="89" w:name="intellectual-property"/>
       <w:r>
         <w:t xml:space="preserve">Intellectual Property</w:t>
       </w:r>
-      <w:bookmarkEnd w:id="76"/>
+      <w:bookmarkEnd w:id="89"/>
     </w:p>
     <w:p>
       <w:pPr>
@@ -18060,7 +18567,7 @@
       <w:r>
         <w:t xml:space="preserve"> </w:t>
       </w:r>
-      <w:hyperlink r:id="rId77">
+      <w:hyperlink r:id="rId90">
         <w:r>
           <w:rPr>
             <w:rStyle w:val="Hyperlink"/>
@@ -18076,11 +18583,11 @@
       <w:pPr>
         <w:pStyle w:val="Heading2"/>
       </w:pPr>
-      <w:bookmarkStart w:id="78" w:name="license"/>
+      <w:bookmarkStart w:id="91" w:name="license"/>
       <w:r>
         <w:t xml:space="preserve">License</w:t>
       </w:r>
-      <w:bookmarkEnd w:id="78"/>
+      <w:bookmarkEnd w:id="91"/>
     </w:p>
     <w:p>
       <w:pPr>
@@ -18094,11 +18601,11 @@
       <w:pPr>
         <w:pStyle w:val="Heading2"/>
       </w:pPr>
-      <w:bookmarkStart w:id="79" w:name="change-process"/>
+      <w:bookmarkStart w:id="92" w:name="change-process"/>
       <w:r>
         <w:t xml:space="preserve">Change Process</w:t>
       </w:r>
-      <w:bookmarkEnd w:id="79"/>
+      <w:bookmarkEnd w:id="92"/>
     </w:p>
     <w:p>
       <w:pPr>
@@ -18110,7 +18617,7 @@
       <w:r>
         <w:t xml:space="preserve"> </w:t>
       </w:r>
-      <w:hyperlink r:id="rId80">
+      <w:hyperlink r:id="rId93">
         <w:r>
           <w:rPr>
             <w:rStyle w:val="Hyperlink"/>
@@ -18129,11 +18636,11 @@
       <w:pPr>
         <w:pStyle w:val="Heading2"/>
       </w:pPr>
-      <w:bookmarkStart w:id="81" w:name="language"/>
+      <w:bookmarkStart w:id="94" w:name="language"/>
       <w:r>
         <w:t xml:space="preserve">Language</w:t>
       </w:r>
-      <w:bookmarkEnd w:id="81"/>
+      <w:bookmarkEnd w:id="94"/>
     </w:p>
     <w:p>
       <w:pPr>
@@ -18300,11 +18807,11 @@
       <w:pPr>
         <w:pStyle w:val="Heading2"/>
       </w:pPr>
-      <w:bookmarkStart w:id="82" w:name="glossary"/>
+      <w:bookmarkStart w:id="95" w:name="glossary"/>
       <w:r>
         <w:t xml:space="preserve">Glossary</w:t>
       </w:r>
-      <w:bookmarkEnd w:id="82"/>
+      <w:bookmarkEnd w:id="95"/>
     </w:p>
     <w:tbl>
       <w:tblPr>
@@ -18365,11 +18872,11 @@
       <w:pPr>
         <w:pStyle w:val="Heading2"/>
       </w:pPr>
-      <w:bookmarkStart w:id="83" w:name="dependencies"/>
+      <w:bookmarkStart w:id="96" w:name="dependencies"/>
       <w:r>
         <w:t xml:space="preserve">Dependencies</w:t>
       </w:r>
-      <w:bookmarkEnd w:id="83"/>
+      <w:bookmarkEnd w:id="96"/>
     </w:p>
     <w:p>
       <w:pPr>
@@ -18439,11 +18946,11 @@
       <w:pPr>
         <w:pStyle w:val="Heading2"/>
       </w:pPr>
-      <w:bookmarkStart w:id="84" w:name="related-information"/>
+      <w:bookmarkStart w:id="97" w:name="related-information"/>
       <w:r>
         <w:t xml:space="preserve">Related Information</w:t>
       </w:r>
-      <w:bookmarkEnd w:id="84"/>
+      <w:bookmarkEnd w:id="97"/>
     </w:p>
     <w:p>
       <w:pPr>

</xml_diff>